<commit_message>
Problem #2 Homework #5
</commit_message>
<xml_diff>
--- a/homework_5_week_10_ray_duran_und.docx
+++ b/homework_5_week_10_ray_duran_und.docx
@@ -2,9 +2,414 @@
 <file path=word/document.xml><?xml version="1.0" encoding="utf-8"?>
 <w:document xmlns:wpc="http://schemas.microsoft.com/office/word/2010/wordprocessingCanvas" xmlns:cx="http://schemas.microsoft.com/office/drawing/2014/chartex" xmlns:cx1="http://schemas.microsoft.com/office/drawing/2015/9/8/chartex" xmlns:cx2="http://schemas.microsoft.com/office/drawing/2015/10/21/chartex" xmlns:cx3="http://schemas.microsoft.com/office/drawing/2016/5/9/chartex" xmlns:cx4="http://schemas.microsoft.com/office/drawing/2016/5/10/chartex" xmlns:cx5="http://schemas.microsoft.com/office/drawing/2016/5/11/chartex" xmlns:cx6="http://schemas.microsoft.com/office/drawing/2016/5/12/chartex" xmlns:cx7="http://schemas.microsoft.com/office/drawing/2016/5/13/chartex" xmlns:cx8="http://schemas.microsoft.com/office/drawing/2016/5/14/chartex" xmlns:mc="http://schemas.openxmlformats.org/markup-compatibility/2006" xmlns:aink="http://schemas.microsoft.com/office/drawing/2016/ink" xmlns:am3d="http://schemas.microsoft.com/office/drawing/2017/model3d" xmlns:o="urn:schemas-microsoft-com:office:office" xmlns:r="http://schemas.openxmlformats.org/officeDocument/2006/relationships" xmlns:m="http://schemas.openxmlformats.org/officeDocument/2006/math" xmlns:v="urn:schemas-microsoft-com:vml" xmlns:wp14="http://schemas.microsoft.com/office/word/2010/wordprocessingDrawing" xmlns:wp="http://schemas.openxmlformats.org/drawingml/2006/wordprocessingDrawing" xmlns:w10="urn:schemas-microsoft-com:office:word" xmlns:w="http://schemas.openxmlformats.org/wordprocessingml/2006/main" xmlns:w14="http://schemas.microsoft.com/office/word/2010/wordml" xmlns:w15="http://schemas.microsoft.com/office/word/2012/wordml" xmlns:w16cex="http://schemas.microsoft.com/office/word/2018/wordml/cex" xmlns:w16cid="http://schemas.microsoft.com/office/word/2016/wordml/cid" xmlns:w16="http://schemas.microsoft.com/office/word/2018/wordml" xmlns:w16sdtdh="http://schemas.microsoft.com/office/word/2020/wordml/sdtdatahash" xmlns:w16se="http://schemas.microsoft.com/office/word/2015/wordml/symex" xmlns:wpg="http://schemas.microsoft.com/office/word/2010/wordprocessingGroup" xmlns:wpi="http://schemas.microsoft.com/office/word/2010/wordprocessingInk" xmlns:wne="http://schemas.microsoft.com/office/word/2006/wordml" xmlns:wps="http://schemas.microsoft.com/office/word/2010/wordprocessingShape" mc:Ignorable="w14 w15 w16se w16cid w16 w16cex w16sdtdh wp14">
   <w:body>
+    <w:p>
+      <w:r>
+        <w:t xml:space="preserve">Problem 2. </w:t>
+      </w:r>
+    </w:p>
+    <w:p>
+      <w:pPr>
+        <w:pStyle w:val="Default"/>
+      </w:pPr>
+    </w:p>
+    <w:p>
+      <w:pPr>
+        <w:pStyle w:val="Default"/>
+      </w:pPr>
+      <w:r>
+        <w:t xml:space="preserve"> </w:t>
+      </w:r>
+    </w:p>
+    <w:p>
+      <w:pPr>
+        <w:pStyle w:val="Default"/>
+        <w:rPr>
+          <w:sz w:val="22"/>
+          <w:szCs w:val="22"/>
+        </w:rPr>
+      </w:pPr>
+      <w:r>
+        <w:rPr>
+          <w:sz w:val="22"/>
+          <w:szCs w:val="22"/>
+        </w:rPr>
+        <w:t xml:space="preserve">2. (20%) How does single photon avalanche diode work? Why it can be used to detect single photon? </w:t>
+      </w:r>
+    </w:p>
+    <w:p>
+      <w:pPr>
+        <w:pStyle w:val="Default"/>
+        <w:rPr>
+          <w:sz w:val="22"/>
+          <w:szCs w:val="22"/>
+        </w:rPr>
+      </w:pPr>
+      <w:r>
+        <w:rPr>
+          <w:sz w:val="22"/>
+          <w:szCs w:val="22"/>
+        </w:rPr>
+        <w:t>Ans part a:</w:t>
+      </w:r>
+    </w:p>
+    <w:p>
+      <w:pPr>
+        <w:pStyle w:val="Default"/>
+        <w:rPr>
+          <w:sz w:val="22"/>
+          <w:szCs w:val="22"/>
+        </w:rPr>
+      </w:pPr>
+    </w:p>
+    <w:p>
+      <w:pPr>
+        <w:pStyle w:val="Default"/>
+        <w:rPr>
+          <w:sz w:val="22"/>
+          <w:szCs w:val="22"/>
+        </w:rPr>
+      </w:pPr>
+      <w:r>
+        <w:rPr>
+          <w:sz w:val="22"/>
+          <w:szCs w:val="22"/>
+        </w:rPr>
+        <w:t>See the figure below. If you reverse bias a photodiode and dope the semiconductor material in a certain way you are essentially making it unstable. Now normally, materials are impure and there will be some electrons in p-type material and holes in n-type. So, if the material is properly doped then a SINGLE photon can start an avalanche breakdown</w:t>
+      </w:r>
+      <w:r>
+        <w:rPr>
+          <w:sz w:val="22"/>
+          <w:szCs w:val="22"/>
+        </w:rPr>
+        <w:t>.</w:t>
+      </w:r>
+      <w:r>
+        <w:rPr>
+          <w:sz w:val="22"/>
+          <w:szCs w:val="22"/>
+        </w:rPr>
+        <w:t xml:space="preserve"> (a sort of runaway current as more electrons </w:t>
+      </w:r>
+      <w:r>
+        <w:rPr>
+          <w:sz w:val="22"/>
+          <w:szCs w:val="22"/>
+        </w:rPr>
+        <w:t>creates</w:t>
+      </w:r>
+      <w:r>
+        <w:rPr>
+          <w:sz w:val="22"/>
+          <w:szCs w:val="22"/>
+        </w:rPr>
+        <w:t xml:space="preserve"> more holes). </w:t>
+      </w:r>
+    </w:p>
+    <w:p>
+      <w:pPr>
+        <w:pStyle w:val="Default"/>
+        <w:rPr>
+          <w:sz w:val="22"/>
+          <w:szCs w:val="22"/>
+        </w:rPr>
+      </w:pPr>
+    </w:p>
+    <w:p>
+      <w:pPr>
+        <w:pStyle w:val="Default"/>
+        <w:rPr>
+          <w:sz w:val="22"/>
+          <w:szCs w:val="22"/>
+        </w:rPr>
+      </w:pPr>
+      <w:r>
+        <w:rPr>
+          <w:noProof/>
+        </w:rPr>
+        <w:drawing>
+          <wp:inline distT="0" distB="0" distL="0" distR="0" wp14:anchorId="1EFE8333" wp14:editId="24FC0077">
+            <wp:extent cx="5114925" cy="4810125"/>
+            <wp:effectExtent l="0" t="0" r="9525" b="9525"/>
+            <wp:docPr id="2" name="Picture 2" descr="Diagram, timeline&#10;&#10;Description automatically generated"/>
+            <wp:cNvGraphicFramePr>
+              <a:graphicFrameLocks xmlns:a="http://schemas.openxmlformats.org/drawingml/2006/main" noChangeAspect="1"/>
+            </wp:cNvGraphicFramePr>
+            <a:graphic xmlns:a="http://schemas.openxmlformats.org/drawingml/2006/main">
+              <a:graphicData uri="http://schemas.openxmlformats.org/drawingml/2006/picture">
+                <pic:pic xmlns:pic="http://schemas.openxmlformats.org/drawingml/2006/picture">
+                  <pic:nvPicPr>
+                    <pic:cNvPr id="2" name="Picture 2" descr="Diagram, timeline&#10;&#10;Description automatically generated"/>
+                    <pic:cNvPicPr/>
+                  </pic:nvPicPr>
+                  <pic:blipFill>
+                    <a:blip r:embed="rId6"/>
+                    <a:stretch>
+                      <a:fillRect/>
+                    </a:stretch>
+                  </pic:blipFill>
+                  <pic:spPr>
+                    <a:xfrm>
+                      <a:off x="0" y="0"/>
+                      <a:ext cx="5114925" cy="4810125"/>
+                    </a:xfrm>
+                    <a:prstGeom prst="rect">
+                      <a:avLst/>
+                    </a:prstGeom>
+                  </pic:spPr>
+                </pic:pic>
+              </a:graphicData>
+            </a:graphic>
+          </wp:inline>
+        </w:drawing>
+      </w:r>
+    </w:p>
+    <w:p>
+      <w:pPr>
+        <w:pStyle w:val="Default"/>
+        <w:rPr>
+          <w:sz w:val="22"/>
+          <w:szCs w:val="22"/>
+        </w:rPr>
+      </w:pPr>
+    </w:p>
+    <w:p>
+      <w:pPr>
+        <w:pStyle w:val="Default"/>
+        <w:rPr>
+          <w:sz w:val="22"/>
+          <w:szCs w:val="22"/>
+        </w:rPr>
+      </w:pPr>
+      <w:r>
+        <w:rPr>
+          <w:sz w:val="22"/>
+          <w:szCs w:val="22"/>
+        </w:rPr>
+        <w:t>Ans part b:</w:t>
+      </w:r>
+    </w:p>
+    <w:p>
+      <w:pPr>
+        <w:pStyle w:val="Default"/>
+        <w:rPr>
+          <w:sz w:val="22"/>
+          <w:szCs w:val="22"/>
+        </w:rPr>
+      </w:pPr>
+      <w:r>
+        <w:rPr>
+          <w:sz w:val="22"/>
+          <w:szCs w:val="22"/>
+        </w:rPr>
+        <w:t xml:space="preserve">The reason that these single photons can be detected as because instead of using an </w:t>
+      </w:r>
+      <w:proofErr w:type="gramStart"/>
+      <w:r>
+        <w:rPr>
+          <w:sz w:val="22"/>
+          <w:szCs w:val="22"/>
+        </w:rPr>
+        <w:t>ADC(</w:t>
+      </w:r>
+      <w:proofErr w:type="gramEnd"/>
+      <w:r>
+        <w:rPr>
+          <w:sz w:val="22"/>
+          <w:szCs w:val="22"/>
+        </w:rPr>
+        <w:t>analog to digital converter) a time to digital converter is used.</w:t>
+      </w:r>
+    </w:p>
+    <w:p>
+      <w:pPr>
+        <w:pStyle w:val="Default"/>
+        <w:rPr>
+          <w:sz w:val="22"/>
+          <w:szCs w:val="22"/>
+        </w:rPr>
+      </w:pPr>
+    </w:p>
     <w:p/>
     <w:p>
       <w:r>
+        <w:lastRenderedPageBreak/>
+        <w:t>Given the engineering limitations of ADC</w:t>
+      </w:r>
+      <w:r>
+        <w:t>s</w:t>
+      </w:r>
+      <w:r>
+        <w:t>, that include resolution and sampling times, using them to compute a single photon event does not seem practical. On the other hand if you mod</w:t>
+      </w:r>
+      <w:r>
+        <w:t>el photon flux as:</w:t>
+      </w:r>
+    </w:p>
+    <w:p>
+      <w:r>
+        <w:rPr>
+          <w:noProof/>
+        </w:rPr>
+        <w:drawing>
+          <wp:inline distT="0" distB="0" distL="0" distR="0" wp14:anchorId="23C8BE04" wp14:editId="672E771E">
+            <wp:extent cx="2590800" cy="504825"/>
+            <wp:effectExtent l="0" t="0" r="0" b="9525"/>
+            <wp:docPr id="7" name="Picture 7" descr="A picture containing text&#10;&#10;Description automatically generated"/>
+            <wp:cNvGraphicFramePr>
+              <a:graphicFrameLocks xmlns:a="http://schemas.openxmlformats.org/drawingml/2006/main" noChangeAspect="1"/>
+            </wp:cNvGraphicFramePr>
+            <a:graphic xmlns:a="http://schemas.openxmlformats.org/drawingml/2006/main">
+              <a:graphicData uri="http://schemas.openxmlformats.org/drawingml/2006/picture">
+                <pic:pic xmlns:pic="http://schemas.openxmlformats.org/drawingml/2006/picture">
+                  <pic:nvPicPr>
+                    <pic:cNvPr id="7" name="Picture 7" descr="A picture containing text&#10;&#10;Description automatically generated"/>
+                    <pic:cNvPicPr/>
+                  </pic:nvPicPr>
+                  <pic:blipFill>
+                    <a:blip r:embed="rId7"/>
+                    <a:stretch>
+                      <a:fillRect/>
+                    </a:stretch>
+                  </pic:blipFill>
+                  <pic:spPr>
+                    <a:xfrm>
+                      <a:off x="0" y="0"/>
+                      <a:ext cx="2590800" cy="504825"/>
+                    </a:xfrm>
+                    <a:prstGeom prst="rect">
+                      <a:avLst/>
+                    </a:prstGeom>
+                  </pic:spPr>
+                </pic:pic>
+              </a:graphicData>
+            </a:graphic>
+          </wp:inline>
+        </w:drawing>
+      </w:r>
+    </w:p>
+    <w:p>
+      <w:r>
+        <w:t>where g is the initial pulse, tau is a discrete Dirac function and a[t] is the ambiguity photon flux,</w:t>
+      </w:r>
+    </w:p>
+    <w:p>
+      <w:r>
+        <w:t>Now the SPAD outputs:</w:t>
+      </w:r>
+    </w:p>
+    <w:p>
+      <w:r>
+        <w:rPr>
+          <w:noProof/>
+        </w:rPr>
+        <w:drawing>
+          <wp:inline distT="0" distB="0" distL="0" distR="0" wp14:anchorId="255CB01A" wp14:editId="6FDC94AF">
+            <wp:extent cx="2686050" cy="561975"/>
+            <wp:effectExtent l="0" t="0" r="0" b="9525"/>
+            <wp:docPr id="6" name="Picture 6" descr="A picture containing chart&#10;&#10;Description automatically generated"/>
+            <wp:cNvGraphicFramePr>
+              <a:graphicFrameLocks xmlns:a="http://schemas.openxmlformats.org/drawingml/2006/main" noChangeAspect="1"/>
+            </wp:cNvGraphicFramePr>
+            <a:graphic xmlns:a="http://schemas.openxmlformats.org/drawingml/2006/main">
+              <a:graphicData uri="http://schemas.openxmlformats.org/drawingml/2006/picture">
+                <pic:pic xmlns:pic="http://schemas.openxmlformats.org/drawingml/2006/picture">
+                  <pic:nvPicPr>
+                    <pic:cNvPr id="6" name="Picture 6" descr="A picture containing chart&#10;&#10;Description automatically generated"/>
+                    <pic:cNvPicPr/>
+                  </pic:nvPicPr>
+                  <pic:blipFill>
+                    <a:blip r:embed="rId8"/>
+                    <a:stretch>
+                      <a:fillRect/>
+                    </a:stretch>
+                  </pic:blipFill>
+                  <pic:spPr>
+                    <a:xfrm>
+                      <a:off x="0" y="0"/>
+                      <a:ext cx="2686050" cy="561975"/>
+                    </a:xfrm>
+                    <a:prstGeom prst="rect">
+                      <a:avLst/>
+                    </a:prstGeom>
+                  </pic:spPr>
+                </pic:pic>
+              </a:graphicData>
+            </a:graphic>
+          </wp:inline>
+        </w:drawing>
+      </w:r>
+    </w:p>
+    <w:p>
+      <w:r>
+        <w:t>where eta</w:t>
+      </w:r>
+      <w:r>
+        <w:t xml:space="preserve"> if pro</w:t>
+      </w:r>
+      <w:r>
+        <w:t>b</w:t>
+      </w:r>
+      <w:r>
+        <w:t>ability</w:t>
+      </w:r>
+      <w:r>
+        <w:t xml:space="preserve"> and d represent false events.</w:t>
+      </w:r>
+    </w:p>
+    <w:p>
+      <w:r>
+        <w:t>Next, if the above experiment can be repeated N times, then the probability of detecting a certain number of events is a Poisson distribution, given by:</w:t>
+      </w:r>
+    </w:p>
+    <w:p>
+      <w:r>
+        <w:rPr>
+          <w:noProof/>
+        </w:rPr>
+        <w:drawing>
+          <wp:inline distT="0" distB="0" distL="0" distR="0" wp14:anchorId="005781B7" wp14:editId="3817FD8E">
+            <wp:extent cx="1905000" cy="552450"/>
+            <wp:effectExtent l="0" t="0" r="0" b="0"/>
+            <wp:docPr id="8" name="Picture 8" descr="Text&#10;&#10;Description automatically generated"/>
+            <wp:cNvGraphicFramePr>
+              <a:graphicFrameLocks xmlns:a="http://schemas.openxmlformats.org/drawingml/2006/main" noChangeAspect="1"/>
+            </wp:cNvGraphicFramePr>
+            <a:graphic xmlns:a="http://schemas.openxmlformats.org/drawingml/2006/main">
+              <a:graphicData uri="http://schemas.openxmlformats.org/drawingml/2006/picture">
+                <pic:pic xmlns:pic="http://schemas.openxmlformats.org/drawingml/2006/picture">
+                  <pic:nvPicPr>
+                    <pic:cNvPr id="8" name="Picture 8" descr="Text&#10;&#10;Description automatically generated"/>
+                    <pic:cNvPicPr/>
+                  </pic:nvPicPr>
+                  <pic:blipFill>
+                    <a:blip r:embed="rId9"/>
+                    <a:stretch>
+                      <a:fillRect/>
+                    </a:stretch>
+                  </pic:blipFill>
+                  <pic:spPr>
+                    <a:xfrm>
+                      <a:off x="0" y="0"/>
+                      <a:ext cx="1905000" cy="552450"/>
+                    </a:xfrm>
+                    <a:prstGeom prst="rect">
+                      <a:avLst/>
+                    </a:prstGeom>
+                  </pic:spPr>
+                </pic:pic>
+              </a:graphicData>
+            </a:graphic>
+          </wp:inline>
+        </w:drawing>
+      </w:r>
+    </w:p>
+    <w:p>
+      <w:r>
+        <w:t>Now we can use the histogram to compute statistically single photons.</w:t>
+      </w:r>
+    </w:p>
+    <w:p>
+      <w:r>
         <w:t>Problem 3.</w:t>
       </w:r>
     </w:p>
@@ -54,6 +459,31 @@
           <w:sz w:val="22"/>
           <w:szCs w:val="22"/>
         </w:rPr>
+        <w:t>Ans:</w:t>
+      </w:r>
+    </w:p>
+    <w:p>
+      <w:pPr>
+        <w:pStyle w:val="Default"/>
+        <w:rPr>
+          <w:sz w:val="22"/>
+          <w:szCs w:val="22"/>
+        </w:rPr>
+      </w:pPr>
+    </w:p>
+    <w:p>
+      <w:pPr>
+        <w:pStyle w:val="Default"/>
+        <w:rPr>
+          <w:sz w:val="22"/>
+          <w:szCs w:val="22"/>
+        </w:rPr>
+      </w:pPr>
+      <w:r>
+        <w:rPr>
+          <w:sz w:val="22"/>
+          <w:szCs w:val="22"/>
+        </w:rPr>
         <w:t>Here in the diagram below two known patterns of grayscale column images are similar except one is phase shifted in relation to the other. Now, both are projected sequentially to the object. The deformation of the patter helps us to topologically map distances of the object correctly, helping us reconstruct the shape/</w:t>
       </w:r>
     </w:p>
@@ -68,6 +498,7 @@
         <w:rPr>
           <w:noProof/>
         </w:rPr>
+        <w:lastRenderedPageBreak/>
         <w:drawing>
           <wp:inline distT="0" distB="0" distL="0" distR="0" wp14:anchorId="045301C5" wp14:editId="5B1762DB">
             <wp:extent cx="5943600" cy="3089910"/>
@@ -84,7 +515,7 @@
                     <pic:cNvPicPr/>
                   </pic:nvPicPr>
                   <pic:blipFill>
-                    <a:blip r:embed="rId6"/>
+                    <a:blip r:embed="rId10"/>
                     <a:stretch>
                       <a:fillRect/>
                     </a:stretch>

</xml_diff>

<commit_message>
Added Problem 1 Homework #5
</commit_message>
<xml_diff>
--- a/homework_5_week_10_ray_duran_und.docx
+++ b/homework_5_week_10_ray_duran_und.docx
@@ -3,6 +3,613 @@
 <w:document xmlns:wpc="http://schemas.microsoft.com/office/word/2010/wordprocessingCanvas" xmlns:cx="http://schemas.microsoft.com/office/drawing/2014/chartex" xmlns:cx1="http://schemas.microsoft.com/office/drawing/2015/9/8/chartex" xmlns:cx2="http://schemas.microsoft.com/office/drawing/2015/10/21/chartex" xmlns:cx3="http://schemas.microsoft.com/office/drawing/2016/5/9/chartex" xmlns:cx4="http://schemas.microsoft.com/office/drawing/2016/5/10/chartex" xmlns:cx5="http://schemas.microsoft.com/office/drawing/2016/5/11/chartex" xmlns:cx6="http://schemas.microsoft.com/office/drawing/2016/5/12/chartex" xmlns:cx7="http://schemas.microsoft.com/office/drawing/2016/5/13/chartex" xmlns:cx8="http://schemas.microsoft.com/office/drawing/2016/5/14/chartex" xmlns:mc="http://schemas.openxmlformats.org/markup-compatibility/2006" xmlns:aink="http://schemas.microsoft.com/office/drawing/2016/ink" xmlns:am3d="http://schemas.microsoft.com/office/drawing/2017/model3d" xmlns:o="urn:schemas-microsoft-com:office:office" xmlns:r="http://schemas.openxmlformats.org/officeDocument/2006/relationships" xmlns:m="http://schemas.openxmlformats.org/officeDocument/2006/math" xmlns:v="urn:schemas-microsoft-com:vml" xmlns:wp14="http://schemas.microsoft.com/office/word/2010/wordprocessingDrawing" xmlns:wp="http://schemas.openxmlformats.org/drawingml/2006/wordprocessingDrawing" xmlns:w10="urn:schemas-microsoft-com:office:word" xmlns:w="http://schemas.openxmlformats.org/wordprocessingml/2006/main" xmlns:w14="http://schemas.microsoft.com/office/word/2010/wordml" xmlns:w15="http://schemas.microsoft.com/office/word/2012/wordml" xmlns:w16cex="http://schemas.microsoft.com/office/word/2018/wordml/cex" xmlns:w16cid="http://schemas.microsoft.com/office/word/2016/wordml/cid" xmlns:w16="http://schemas.microsoft.com/office/word/2018/wordml" xmlns:w16sdtdh="http://schemas.microsoft.com/office/word/2020/wordml/sdtdatahash" xmlns:w16se="http://schemas.microsoft.com/office/word/2015/wordml/symex" xmlns:wpg="http://schemas.microsoft.com/office/word/2010/wordprocessingGroup" xmlns:wpi="http://schemas.microsoft.com/office/word/2010/wordprocessingInk" xmlns:wne="http://schemas.microsoft.com/office/word/2006/wordml" xmlns:wps="http://schemas.microsoft.com/office/word/2010/wordprocessingShape" mc:Ignorable="w14 w15 w16se w16cid w16 w16cex w16sdtdh wp14">
   <w:body>
     <w:p>
+      <w:pPr>
+        <w:autoSpaceDE w:val="0"/>
+        <w:autoSpaceDN w:val="0"/>
+        <w:adjustRightInd w:val="0"/>
+        <w:spacing w:after="0" w:line="240" w:lineRule="auto"/>
+        <w:rPr>
+          <w:rFonts w:ascii="Calibri" w:hAnsi="Calibri" w:cs="Calibri"/>
+          <w:color w:val="000000"/>
+          <w:sz w:val="24"/>
+          <w:szCs w:val="24"/>
+        </w:rPr>
+      </w:pPr>
+    </w:p>
+    <w:p>
+      <w:pPr>
+        <w:autoSpaceDE w:val="0"/>
+        <w:autoSpaceDN w:val="0"/>
+        <w:adjustRightInd w:val="0"/>
+        <w:spacing w:after="0" w:line="240" w:lineRule="auto"/>
+        <w:rPr>
+          <w:rFonts w:ascii="Calibri" w:hAnsi="Calibri" w:cs="Calibri"/>
+          <w:color w:val="000000"/>
+          <w:sz w:val="24"/>
+          <w:szCs w:val="24"/>
+        </w:rPr>
+      </w:pPr>
+      <w:r>
+        <w:rPr>
+          <w:rFonts w:ascii="Calibri" w:hAnsi="Calibri" w:cs="Calibri"/>
+          <w:color w:val="000000"/>
+          <w:sz w:val="24"/>
+          <w:szCs w:val="24"/>
+        </w:rPr>
+        <w:t xml:space="preserve"> </w:t>
+      </w:r>
+    </w:p>
+    <w:p>
+      <w:pPr>
+        <w:autoSpaceDE w:val="0"/>
+        <w:autoSpaceDN w:val="0"/>
+        <w:adjustRightInd w:val="0"/>
+        <w:spacing w:after="0" w:line="240" w:lineRule="auto"/>
+        <w:rPr>
+          <w:rFonts w:ascii="Calibri" w:hAnsi="Calibri" w:cs="Calibri"/>
+          <w:color w:val="000000"/>
+        </w:rPr>
+      </w:pPr>
+      <w:r>
+        <w:rPr>
+          <w:rFonts w:ascii="Calibri" w:hAnsi="Calibri" w:cs="Calibri"/>
+          <w:color w:val="000000"/>
+        </w:rPr>
+        <w:t>Problem 1.</w:t>
+      </w:r>
+    </w:p>
+    <w:p>
+      <w:pPr>
+        <w:autoSpaceDE w:val="0"/>
+        <w:autoSpaceDN w:val="0"/>
+        <w:adjustRightInd w:val="0"/>
+        <w:spacing w:after="0" w:line="240" w:lineRule="auto"/>
+        <w:rPr>
+          <w:rFonts w:ascii="Calibri" w:hAnsi="Calibri" w:cs="Calibri"/>
+          <w:color w:val="000000"/>
+        </w:rPr>
+      </w:pPr>
+    </w:p>
+    <w:p>
+      <w:pPr>
+        <w:autoSpaceDE w:val="0"/>
+        <w:autoSpaceDN w:val="0"/>
+        <w:adjustRightInd w:val="0"/>
+        <w:spacing w:after="0" w:line="240" w:lineRule="auto"/>
+        <w:rPr>
+          <w:rFonts w:ascii="Calibri" w:hAnsi="Calibri" w:cs="Calibri"/>
+          <w:color w:val="000000"/>
+        </w:rPr>
+      </w:pPr>
+      <w:r>
+        <w:rPr>
+          <w:rFonts w:ascii="Calibri" w:hAnsi="Calibri" w:cs="Calibri"/>
+          <w:color w:val="000000"/>
+        </w:rPr>
+        <w:t xml:space="preserve">1. (20%) There are two basic approaches for Time-of-flight camera: continuous wave modulation approach and pulsed-based approach. Briefly describe their principles and what are their major differences? </w:t>
+      </w:r>
+    </w:p>
+    <w:p/>
+    <w:p>
+      <w:r>
+        <w:t>Ans</w:t>
+      </w:r>
+      <w:r>
+        <w:t>(a)</w:t>
+      </w:r>
+      <w:r>
+        <w:t>:</w:t>
+      </w:r>
+      <w:r>
+        <w:t xml:space="preserve"> A continuous wave time of flight camera uses modulation to measure the phase and determine the properties of the return signal. This in turn can be used to calculate range.</w:t>
+      </w:r>
+    </w:p>
+    <w:p>
+      <w:r>
+        <w:t>The above is accomplished by first modulating a wave and detecting the return signal</w:t>
+      </w:r>
+    </w:p>
+    <w:p>
+      <w:pPr>
+        <w:rPr>
+          <w:rFonts w:ascii="DtshpnMTMI" w:hAnsi="DtshpnMTMI" w:cs="DtshpnMTMI"/>
+          <w:i/>
+          <w:iCs/>
+          <w:color w:val="131413"/>
+          <w:sz w:val="20"/>
+          <w:szCs w:val="20"/>
+        </w:rPr>
+      </w:pPr>
+      <w:r>
+        <w:rPr>
+          <w:rFonts w:ascii="GxvpnbTimes-Italic" w:hAnsi="GxvpnbTimes-Italic" w:cs="GxvpnbTimes-Italic"/>
+          <w:i/>
+          <w:iCs/>
+          <w:color w:val="131413"/>
+          <w:sz w:val="20"/>
+          <w:szCs w:val="20"/>
+        </w:rPr>
+        <w:t>s</w:t>
+      </w:r>
+      <w:r>
+        <w:rPr>
+          <w:rFonts w:ascii="DtshpnMTMI" w:hAnsi="DtshpnMTMI" w:cs="DtshpnMTMI"/>
+          <w:i/>
+          <w:iCs/>
+          <w:color w:val="131413"/>
+          <w:sz w:val="20"/>
+          <w:szCs w:val="20"/>
+        </w:rPr>
+        <w:t>(</w:t>
+      </w:r>
+      <w:r>
+        <w:rPr>
+          <w:rFonts w:ascii="GxvpnbTimes-Italic" w:hAnsi="GxvpnbTimes-Italic" w:cs="GxvpnbTimes-Italic"/>
+          <w:i/>
+          <w:iCs/>
+          <w:color w:val="131413"/>
+          <w:sz w:val="20"/>
+          <w:szCs w:val="20"/>
+        </w:rPr>
+        <w:t>t</w:t>
+      </w:r>
+      <w:r>
+        <w:rPr>
+          <w:rFonts w:ascii="DtshpnMTMI" w:hAnsi="DtshpnMTMI" w:cs="DtshpnMTMI"/>
+          <w:i/>
+          <w:iCs/>
+          <w:color w:val="131413"/>
+          <w:sz w:val="20"/>
+          <w:szCs w:val="20"/>
+        </w:rPr>
+        <w:t xml:space="preserve">) </w:t>
+      </w:r>
+      <w:r>
+        <w:rPr>
+          <w:rFonts w:ascii="CshrmjMTSYN" w:hAnsi="CshrmjMTSYN" w:cs="CshrmjMTSYN"/>
+          <w:color w:val="131413"/>
+          <w:sz w:val="20"/>
+          <w:szCs w:val="20"/>
+        </w:rPr>
+        <w:t xml:space="preserve">= </w:t>
+      </w:r>
+      <w:r>
+        <w:rPr>
+          <w:rFonts w:ascii="GxvpnbTimes-Italic" w:hAnsi="GxvpnbTimes-Italic" w:cs="GxvpnbTimes-Italic"/>
+          <w:i/>
+          <w:iCs/>
+          <w:color w:val="131413"/>
+          <w:sz w:val="20"/>
+          <w:szCs w:val="20"/>
+        </w:rPr>
+        <w:t>a</w:t>
+      </w:r>
+      <w:r>
+        <w:rPr>
+          <w:rFonts w:ascii="GlqbmcTimes-Roman" w:hAnsi="GlqbmcTimes-Roman" w:cs="GlqbmcTimes-Roman"/>
+          <w:color w:val="131413"/>
+          <w:sz w:val="15"/>
+          <w:szCs w:val="15"/>
+        </w:rPr>
+        <w:t xml:space="preserve">1 </w:t>
+      </w:r>
+      <w:r>
+        <w:rPr>
+          <w:rFonts w:ascii="CshrmjMTSYN" w:hAnsi="CshrmjMTSYN" w:cs="CshrmjMTSYN"/>
+          <w:color w:val="131413"/>
+          <w:sz w:val="20"/>
+          <w:szCs w:val="20"/>
+        </w:rPr>
+        <w:t xml:space="preserve">+ </w:t>
+      </w:r>
+      <w:r>
+        <w:rPr>
+          <w:rFonts w:ascii="GxvpnbTimes-Italic" w:hAnsi="GxvpnbTimes-Italic" w:cs="GxvpnbTimes-Italic"/>
+          <w:i/>
+          <w:iCs/>
+          <w:color w:val="131413"/>
+          <w:sz w:val="20"/>
+          <w:szCs w:val="20"/>
+        </w:rPr>
+        <w:t>a</w:t>
+      </w:r>
+      <w:r>
+        <w:rPr>
+          <w:rFonts w:ascii="GlqbmcTimes-Roman" w:hAnsi="GlqbmcTimes-Roman" w:cs="GlqbmcTimes-Roman"/>
+          <w:color w:val="131413"/>
+          <w:sz w:val="15"/>
+          <w:szCs w:val="15"/>
+        </w:rPr>
+        <w:t xml:space="preserve">2 </w:t>
+      </w:r>
+      <w:proofErr w:type="gramStart"/>
+      <w:r>
+        <w:rPr>
+          <w:rFonts w:ascii="GlqbmcTimes-Roman" w:hAnsi="GlqbmcTimes-Roman" w:cs="GlqbmcTimes-Roman"/>
+          <w:color w:val="131413"/>
+          <w:sz w:val="20"/>
+          <w:szCs w:val="20"/>
+        </w:rPr>
+        <w:t>cos</w:t>
+      </w:r>
+      <w:r>
+        <w:rPr>
+          <w:rFonts w:ascii="DtshpnMTMI" w:hAnsi="DtshpnMTMI" w:cs="DtshpnMTMI"/>
+          <w:i/>
+          <w:iCs/>
+          <w:color w:val="131413"/>
+          <w:sz w:val="20"/>
+          <w:szCs w:val="20"/>
+        </w:rPr>
+        <w:t>(</w:t>
+      </w:r>
+      <w:proofErr w:type="gramEnd"/>
+      <w:r>
+        <w:rPr>
+          <w:rFonts w:ascii="GlqbmcTimes-Roman" w:hAnsi="GlqbmcTimes-Roman" w:cs="GlqbmcTimes-Roman"/>
+          <w:color w:val="131413"/>
+          <w:sz w:val="20"/>
+          <w:szCs w:val="20"/>
+        </w:rPr>
+        <w:t>2</w:t>
+      </w:r>
+      <w:r>
+        <w:rPr>
+          <w:rFonts w:ascii="DtshpnMTMI" w:hAnsi="DtshpnMTMI" w:cs="DtshpnMTMI"/>
+          <w:i/>
+          <w:iCs/>
+          <w:color w:val="131413"/>
+          <w:sz w:val="20"/>
+          <w:szCs w:val="20"/>
+        </w:rPr>
+        <w:t xml:space="preserve">π </w:t>
+      </w:r>
+      <w:r>
+        <w:rPr>
+          <w:rFonts w:ascii="GxvpnbTimes-Italic" w:hAnsi="GxvpnbTimes-Italic" w:cs="GxvpnbTimes-Italic"/>
+          <w:i/>
+          <w:iCs/>
+          <w:color w:val="131413"/>
+          <w:sz w:val="20"/>
+          <w:szCs w:val="20"/>
+        </w:rPr>
+        <w:t>f t</w:t>
+      </w:r>
+      <w:r>
+        <w:rPr>
+          <w:rFonts w:ascii="DtshpnMTMI" w:hAnsi="DtshpnMTMI" w:cs="DtshpnMTMI"/>
+          <w:i/>
+          <w:iCs/>
+          <w:color w:val="131413"/>
+          <w:sz w:val="20"/>
+          <w:szCs w:val="20"/>
+        </w:rPr>
+        <w:t>),</w:t>
+      </w:r>
+    </w:p>
+    <w:p>
+      <w:pPr>
+        <w:rPr>
+          <w:rFonts w:ascii="GxvpnbTimes-Italic" w:hAnsi="GxvpnbTimes-Italic" w:cs="GxvpnbTimes-Italic"/>
+          <w:i/>
+          <w:iCs/>
+          <w:color w:val="131413"/>
+          <w:sz w:val="20"/>
+          <w:szCs w:val="20"/>
+        </w:rPr>
+      </w:pPr>
+      <w:r>
+        <w:rPr>
+          <w:rFonts w:ascii="GxvpnbTimes-Italic" w:hAnsi="GxvpnbTimes-Italic" w:cs="GxvpnbTimes-Italic"/>
+          <w:i/>
+          <w:iCs/>
+          <w:color w:val="131413"/>
+          <w:sz w:val="20"/>
+          <w:szCs w:val="20"/>
+        </w:rPr>
+        <w:t xml:space="preserve">r </w:t>
+      </w:r>
+      <w:r>
+        <w:rPr>
+          <w:rFonts w:ascii="DtshpnMTMI" w:hAnsi="DtshpnMTMI" w:cs="DtshpnMTMI"/>
+          <w:i/>
+          <w:iCs/>
+          <w:color w:val="131413"/>
+          <w:sz w:val="20"/>
+          <w:szCs w:val="20"/>
+        </w:rPr>
+        <w:t>(</w:t>
+      </w:r>
+      <w:r>
+        <w:rPr>
+          <w:rFonts w:ascii="GxvpnbTimes-Italic" w:hAnsi="GxvpnbTimes-Italic" w:cs="GxvpnbTimes-Italic"/>
+          <w:i/>
+          <w:iCs/>
+          <w:color w:val="131413"/>
+          <w:sz w:val="20"/>
+          <w:szCs w:val="20"/>
+        </w:rPr>
+        <w:t>t</w:t>
+      </w:r>
+      <w:r>
+        <w:rPr>
+          <w:rFonts w:ascii="DtshpnMTMI" w:hAnsi="DtshpnMTMI" w:cs="DtshpnMTMI"/>
+          <w:i/>
+          <w:iCs/>
+          <w:color w:val="131413"/>
+          <w:sz w:val="20"/>
+          <w:szCs w:val="20"/>
+        </w:rPr>
+        <w:t xml:space="preserve">) </w:t>
+      </w:r>
+      <w:r>
+        <w:rPr>
+          <w:rFonts w:ascii="CshrmjMTSYN" w:hAnsi="CshrmjMTSYN" w:cs="CshrmjMTSYN"/>
+          <w:color w:val="131413"/>
+          <w:sz w:val="20"/>
+          <w:szCs w:val="20"/>
+        </w:rPr>
+        <w:t xml:space="preserve">= </w:t>
+      </w:r>
+      <w:r>
+        <w:rPr>
+          <w:rFonts w:ascii="GxvpnbTimes-Italic" w:hAnsi="GxvpnbTimes-Italic" w:cs="GxvpnbTimes-Italic"/>
+          <w:i/>
+          <w:iCs/>
+          <w:color w:val="131413"/>
+          <w:sz w:val="20"/>
+          <w:szCs w:val="20"/>
+        </w:rPr>
+        <w:t xml:space="preserve">A </w:t>
+      </w:r>
+      <w:proofErr w:type="gramStart"/>
+      <w:r>
+        <w:rPr>
+          <w:rFonts w:ascii="GlqbmcTimes-Roman" w:hAnsi="GlqbmcTimes-Roman" w:cs="GlqbmcTimes-Roman"/>
+          <w:color w:val="131413"/>
+          <w:sz w:val="20"/>
+          <w:szCs w:val="20"/>
+        </w:rPr>
+        <w:t>cos</w:t>
+      </w:r>
+      <w:r>
+        <w:rPr>
+          <w:rFonts w:ascii="DtshpnMTMI" w:hAnsi="DtshpnMTMI" w:cs="DtshpnMTMI"/>
+          <w:i/>
+          <w:iCs/>
+          <w:color w:val="131413"/>
+          <w:sz w:val="20"/>
+          <w:szCs w:val="20"/>
+        </w:rPr>
+        <w:t>(</w:t>
+      </w:r>
+      <w:proofErr w:type="gramEnd"/>
+      <w:r>
+        <w:rPr>
+          <w:rFonts w:ascii="GlqbmcTimes-Roman" w:hAnsi="GlqbmcTimes-Roman" w:cs="GlqbmcTimes-Roman"/>
+          <w:color w:val="131413"/>
+          <w:sz w:val="20"/>
+          <w:szCs w:val="20"/>
+        </w:rPr>
+        <w:t>2</w:t>
+      </w:r>
+      <w:r>
+        <w:rPr>
+          <w:rFonts w:ascii="DtshpnMTMI" w:hAnsi="DtshpnMTMI" w:cs="DtshpnMTMI"/>
+          <w:i/>
+          <w:iCs/>
+          <w:color w:val="131413"/>
+          <w:sz w:val="20"/>
+          <w:szCs w:val="20"/>
+        </w:rPr>
+        <w:t xml:space="preserve">π </w:t>
+      </w:r>
+      <w:r>
+        <w:rPr>
+          <w:rFonts w:ascii="GxvpnbTimes-Italic" w:hAnsi="GxvpnbTimes-Italic" w:cs="GxvpnbTimes-Italic"/>
+          <w:i/>
+          <w:iCs/>
+          <w:color w:val="131413"/>
+          <w:sz w:val="20"/>
+          <w:szCs w:val="20"/>
+        </w:rPr>
+        <w:t xml:space="preserve">f t </w:t>
+      </w:r>
+      <w:r>
+        <w:rPr>
+          <w:rFonts w:ascii="CshrmjMTSYN" w:hAnsi="CshrmjMTSYN" w:cs="CshrmjMTSYN"/>
+          <w:color w:val="131413"/>
+          <w:sz w:val="20"/>
+          <w:szCs w:val="20"/>
+        </w:rPr>
+        <w:t xml:space="preserve">− </w:t>
+      </w:r>
+      <w:r>
+        <w:rPr>
+          <w:rFonts w:ascii="GlqbmcTimes-Roman" w:hAnsi="GlqbmcTimes-Roman" w:cs="GlqbmcTimes-Roman"/>
+          <w:color w:val="131413"/>
+          <w:sz w:val="20"/>
+          <w:szCs w:val="20"/>
+        </w:rPr>
+        <w:t>2</w:t>
+      </w:r>
+      <w:r>
+        <w:rPr>
+          <w:rFonts w:ascii="DtshpnMTMI" w:hAnsi="DtshpnMTMI" w:cs="DtshpnMTMI"/>
+          <w:i/>
+          <w:iCs/>
+          <w:color w:val="131413"/>
+          <w:sz w:val="20"/>
+          <w:szCs w:val="20"/>
+        </w:rPr>
+        <w:t xml:space="preserve">π </w:t>
+      </w:r>
+      <w:r>
+        <w:rPr>
+          <w:rFonts w:ascii="GxvpnbTimes-Italic" w:hAnsi="GxvpnbTimes-Italic" w:cs="GxvpnbTimes-Italic"/>
+          <w:i/>
+          <w:iCs/>
+          <w:color w:val="131413"/>
+          <w:sz w:val="20"/>
+          <w:szCs w:val="20"/>
+        </w:rPr>
+        <w:t xml:space="preserve">f </w:t>
+      </w:r>
+      <w:r>
+        <w:rPr>
+          <w:rFonts w:ascii="DtshpnMTMI" w:hAnsi="DtshpnMTMI" w:cs="DtshpnMTMI"/>
+          <w:i/>
+          <w:iCs/>
+          <w:color w:val="131413"/>
+          <w:sz w:val="20"/>
+          <w:szCs w:val="20"/>
+        </w:rPr>
+        <w:t xml:space="preserve">τ) </w:t>
+      </w:r>
+      <w:r>
+        <w:rPr>
+          <w:rFonts w:ascii="CshrmjMTSYN" w:hAnsi="CshrmjMTSYN" w:cs="CshrmjMTSYN"/>
+          <w:color w:val="131413"/>
+          <w:sz w:val="20"/>
+          <w:szCs w:val="20"/>
+        </w:rPr>
+        <w:t xml:space="preserve">+ </w:t>
+      </w:r>
+      <w:r>
+        <w:rPr>
+          <w:rFonts w:ascii="GxvpnbTimes-Italic" w:hAnsi="GxvpnbTimes-Italic" w:cs="GxvpnbTimes-Italic"/>
+          <w:i/>
+          <w:iCs/>
+          <w:color w:val="131413"/>
+          <w:sz w:val="20"/>
+          <w:szCs w:val="20"/>
+        </w:rPr>
+        <w:t>B</w:t>
+      </w:r>
+    </w:p>
+    <w:p>
+      <w:pPr>
+        <w:rPr>
+          <w:rFonts w:cstheme="minorHAnsi"/>
+          <w:color w:val="131413"/>
+        </w:rPr>
+      </w:pPr>
+      <w:r>
+        <w:rPr>
+          <w:rFonts w:cstheme="minorHAnsi"/>
+          <w:color w:val="131413"/>
+        </w:rPr>
+        <w:t>The cross</w:t>
+      </w:r>
+      <w:r>
+        <w:rPr>
+          <w:rFonts w:cstheme="minorHAnsi"/>
+          <w:color w:val="131413"/>
+        </w:rPr>
+        <w:t>-correlation gives us after some mathematical footwork:</w:t>
+      </w:r>
+    </w:p>
+    <w:p>
+      <w:r>
+        <w:rPr>
+          <w:noProof/>
+        </w:rPr>
+        <w:drawing>
+          <wp:inline distT="0" distB="0" distL="0" distR="0" wp14:anchorId="7A375D0A" wp14:editId="25D83450">
+            <wp:extent cx="2888333" cy="638175"/>
+            <wp:effectExtent l="0" t="0" r="7620" b="0"/>
+            <wp:docPr id="3" name="Picture 3" descr="Text, whiteboard&#10;&#10;Description automatically generated"/>
+            <wp:cNvGraphicFramePr>
+              <a:graphicFrameLocks xmlns:a="http://schemas.openxmlformats.org/drawingml/2006/main" noChangeAspect="1"/>
+            </wp:cNvGraphicFramePr>
+            <a:graphic xmlns:a="http://schemas.openxmlformats.org/drawingml/2006/main">
+              <a:graphicData uri="http://schemas.openxmlformats.org/drawingml/2006/picture">
+                <pic:pic xmlns:pic="http://schemas.openxmlformats.org/drawingml/2006/picture">
+                  <pic:nvPicPr>
+                    <pic:cNvPr id="3" name="Picture 3" descr="Text, whiteboard&#10;&#10;Description automatically generated"/>
+                    <pic:cNvPicPr/>
+                  </pic:nvPicPr>
+                  <pic:blipFill>
+                    <a:blip r:embed="rId6"/>
+                    <a:stretch>
+                      <a:fillRect/>
+                    </a:stretch>
+                  </pic:blipFill>
+                  <pic:spPr>
+                    <a:xfrm>
+                      <a:off x="0" y="0"/>
+                      <a:ext cx="2904555" cy="641759"/>
+                    </a:xfrm>
+                    <a:prstGeom prst="rect">
+                      <a:avLst/>
+                    </a:prstGeom>
+                  </pic:spPr>
+                </pic:pic>
+              </a:graphicData>
+            </a:graphic>
+          </wp:inline>
+        </w:drawing>
+      </w:r>
+    </w:p>
+    <w:p>
+      <w:r>
+        <w:t xml:space="preserve">Now, note here that tau is our time </w:t>
+      </w:r>
+      <w:r>
+        <w:t>delay,</w:t>
+      </w:r>
+      <w:r>
+        <w:t xml:space="preserve"> and that x is a variable in our original cross-correlation. Using equally spaced samples in one modulation period: 0, pi/2</w:t>
+      </w:r>
+      <w:r>
+        <w:t xml:space="preserve">, </w:t>
+      </w:r>
+      <w:r>
+        <w:t>pi. And 3*pi/2 we can solve C and solve for</w:t>
+      </w:r>
+    </w:p>
+    <w:p>
+      <w:r>
+        <w:t xml:space="preserve">Phi, A and B. </w:t>
+      </w:r>
+    </w:p>
+    <w:p>
+      <w:r>
+        <w:t>Now, on the other hand a pulsed based time of flight camera</w:t>
+      </w:r>
+      <w:r>
+        <w:t xml:space="preserve"> sends out pulses of light by a laser or diode that once detected by the object are then computationally processed with time to digital </w:t>
+      </w:r>
+      <w:r>
+        <w:t>converters (</w:t>
+      </w:r>
+      <w:r>
+        <w:t>TDC) and time to amplitude circuits to reconstruct the signal</w:t>
+      </w:r>
+    </w:p>
+    <w:p>
+      <w:r>
+        <w:t>Ans(b)</w:t>
+      </w:r>
+      <w:r>
+        <w:t xml:space="preserve"> </w:t>
+      </w:r>
+    </w:p>
+    <w:p>
+      <w:r>
+        <w:t xml:space="preserve">The major difference is that CW cameras are measuring phase differences between a continuous signal and a </w:t>
+      </w:r>
+      <w:r>
+        <w:t>pulse-based</w:t>
+      </w:r>
+      <w:r>
+        <w:t xml:space="preserve"> camera is directly measuring the round-trip.</w:t>
+      </w:r>
+      <w:r>
+        <w:t xml:space="preserve"> Related to each of these systems based on their measurement technique they each have limitations. For the CW this is dealing with the phase ambiguity and for pulsed it is the accuracy of the SPAD sensor.</w:t>
+      </w:r>
+    </w:p>
+    <w:p>
       <w:r>
         <w:t xml:space="preserve">Problem 2. </w:t>
       </w:r>
@@ -74,7 +681,15 @@
           <w:sz w:val="22"/>
           <w:szCs w:val="22"/>
         </w:rPr>
-        <w:t>See the figure below. If you reverse bias a photodiode and dope the semiconductor material in a certain way you are essentially making it unstable. Now normally, materials are impure and there will be some electrons in p-type material and holes in n-type. So, if the material is properly doped then a SINGLE photon can start an avalanche breakdown</w:t>
+        <w:t xml:space="preserve">See the figure below. If you reverse bias a photodiode and dope the semiconductor material in a certain way you are essentially making it unstable. Now normally, materials are impure and there will be some electrons in p-type material and holes in n-type. So, if the material is properly doped then a SINGLE </w:t>
+      </w:r>
+      <w:r>
+        <w:rPr>
+          <w:sz w:val="22"/>
+          <w:szCs w:val="22"/>
+        </w:rPr>
+        <w:lastRenderedPageBreak/>
+        <w:t>photon can start an avalanche breakdown</w:t>
       </w:r>
       <w:r>
         <w:rPr>
@@ -142,7 +757,7 @@
                     <pic:cNvPicPr/>
                   </pic:nvPicPr>
                   <pic:blipFill>
-                    <a:blip r:embed="rId6"/>
+                    <a:blip r:embed="rId7"/>
                     <a:stretch>
                       <a:fillRect/>
                     </a:stretch>
@@ -232,7 +847,6 @@
     <w:p/>
     <w:p>
       <w:r>
-        <w:lastRenderedPageBreak/>
         <w:t>Given the engineering limitations of ADC</w:t>
       </w:r>
       <w:r>
@@ -266,7 +880,7 @@
                     <pic:cNvPicPr/>
                   </pic:nvPicPr>
                   <pic:blipFill>
-                    <a:blip r:embed="rId7"/>
+                    <a:blip r:embed="rId8"/>
                     <a:stretch>
                       <a:fillRect/>
                     </a:stretch>
@@ -302,6 +916,7 @@
         <w:rPr>
           <w:noProof/>
         </w:rPr>
+        <w:lastRenderedPageBreak/>
         <w:drawing>
           <wp:inline distT="0" distB="0" distL="0" distR="0" wp14:anchorId="255CB01A" wp14:editId="6FDC94AF">
             <wp:extent cx="2686050" cy="561975"/>
@@ -318,7 +933,7 @@
                     <pic:cNvPicPr/>
                   </pic:nvPicPr>
                   <pic:blipFill>
-                    <a:blip r:embed="rId8"/>
+                    <a:blip r:embed="rId9"/>
                     <a:stretch>
                       <a:fillRect/>
                     </a:stretch>
@@ -382,7 +997,7 @@
                     <pic:cNvPicPr/>
                   </pic:nvPicPr>
                   <pic:blipFill>
-                    <a:blip r:embed="rId9"/>
+                    <a:blip r:embed="rId10"/>
                     <a:stretch>
                       <a:fillRect/>
                     </a:stretch>
@@ -498,7 +1113,6 @@
         <w:rPr>
           <w:noProof/>
         </w:rPr>
-        <w:lastRenderedPageBreak/>
         <w:drawing>
           <wp:inline distT="0" distB="0" distL="0" distR="0" wp14:anchorId="045301C5" wp14:editId="5B1762DB">
             <wp:extent cx="5943600" cy="3089910"/>
@@ -515,7 +1129,7 @@
                     <pic:cNvPicPr/>
                   </pic:nvPicPr>
                   <pic:blipFill>
-                    <a:blip r:embed="rId10"/>
+                    <a:blip r:embed="rId11"/>
                     <a:stretch>
                       <a:fillRect/>
                     </a:stretch>
@@ -536,7 +1150,51 @@
         </w:drawing>
       </w:r>
     </w:p>
+    <w:p>
+      <w:r>
+        <w:t>Problem 4.</w:t>
+      </w:r>
+    </w:p>
+    <w:p>
+      <w:pPr>
+        <w:pStyle w:val="Default"/>
+      </w:pPr>
+    </w:p>
+    <w:p>
+      <w:pPr>
+        <w:pStyle w:val="Default"/>
+      </w:pPr>
+      <w:r>
+        <w:t xml:space="preserve"> </w:t>
+      </w:r>
+    </w:p>
+    <w:p>
+      <w:pPr>
+        <w:pStyle w:val="Default"/>
+        <w:rPr>
+          <w:sz w:val="22"/>
+          <w:szCs w:val="22"/>
+        </w:rPr>
+      </w:pPr>
+      <w:r>
+        <w:rPr>
+          <w:sz w:val="22"/>
+          <w:szCs w:val="22"/>
+        </w:rPr>
+        <w:t xml:space="preserve">4. (20%) Name two techniques for ultrafast transient imaging and describe their basic principles. </w:t>
+      </w:r>
+    </w:p>
     <w:p/>
+    <w:p>
+      <w:r>
+        <w:t>One method is with femto-photography using streak camera.</w:t>
+      </w:r>
+    </w:p>
+    <w:p>
+      <w:r>
+        <w:t>Another method is with the use of SPADs</w:t>
+      </w:r>
+    </w:p>
     <w:p/>
     <w:p>
       <w:r>

</xml_diff>

<commit_message>
Check in half of problem #4, homework #5
</commit_message>
<xml_diff>
--- a/homework_5_week_10_ray_duran_und.docx
+++ b/homework_5_week_10_ray_duran_und.docx
@@ -1099,7 +1099,14 @@
           <w:sz w:val="22"/>
           <w:szCs w:val="22"/>
         </w:rPr>
-        <w:t>Here in the diagram below two known patterns of grayscale column images are similar except one is phase shifted in relation to the other. Now, both are projected sequentially to the object. The deformation of the patter helps us to topologically map distances of the object correctly, helping us reconstruct the shape/</w:t>
+        <w:t>Here in the diagram below two known patterns of grayscale column images are similar except one is phase shifted in relation to the other. Now, both are projected sequentially to the object. The deformation of the patter helps us to topologically map distances of the object correctly, helping us reconstruct the shape</w:t>
+      </w:r>
+      <w:r>
+        <w:rPr>
+          <w:sz w:val="22"/>
+          <w:szCs w:val="22"/>
+        </w:rPr>
+        <w:t>.</w:t>
       </w:r>
     </w:p>
     <w:p>
@@ -1189,10 +1196,183 @@
       <w:r>
         <w:t>One method is with femto-photography using streak camera.</w:t>
       </w:r>
-    </w:p>
-    <w:p>
-      <w:r>
-        <w:t>Another method is with the use of SPADs</w:t>
+      <w:r>
+        <w:t xml:space="preserve"> Here the system is comprised </w:t>
+      </w:r>
+      <w:r>
+        <w:t>of light</w:t>
+      </w:r>
+      <w:r>
+        <w:t xml:space="preserve"> </w:t>
+      </w:r>
+      <w:r>
+        <w:t>source, diffuser</w:t>
+      </w:r>
+      <w:r>
+        <w:t xml:space="preserve">, beam splitter, synch circuits and the streak camera. </w:t>
+      </w:r>
+      <w:r>
+        <w:t>(As</w:t>
+      </w:r>
+      <w:r>
+        <w:t xml:space="preserve"> seen below in the figure</w:t>
+      </w:r>
+      <w:r>
+        <w:t xml:space="preserve"> a</w:t>
+      </w:r>
+      <w:r>
+        <w:t xml:space="preserve">). Now, the reason for </w:t>
+      </w:r>
+      <w:r>
+        <w:t>all</w:t>
+      </w:r>
+      <w:r>
+        <w:t xml:space="preserve"> the complexity owes to the nature of light and its speed. </w:t>
+      </w:r>
+      <w:r>
+        <w:t>Here,</w:t>
+      </w:r>
+      <w:r>
+        <w:t xml:space="preserve"> after the light has been converted into spherical waves after interacting with the object it enters the </w:t>
+      </w:r>
+      <w:r>
+        <w:t xml:space="preserve">streak </w:t>
+      </w:r>
+      <w:r>
+        <w:t>camera (</w:t>
+      </w:r>
+      <w:r>
+        <w:t>figure b.</w:t>
+      </w:r>
+      <w:r>
+        <w:t>)</w:t>
+      </w:r>
+      <w:r>
+        <w:t xml:space="preserve"> Operating in a way analogous to old-cathode tube early television, the photons are converted into electrons, where the speeds of the circuit become manageable. (Note, this is the reason for the synch circuits which must control the sweeping of electrons)</w:t>
+      </w:r>
+      <w:r>
+        <w:t xml:space="preserve"> The streak camera records the horizontal position in one axis and time on the other. </w:t>
+      </w:r>
+      <w:r>
+        <w:t>(Figure</w:t>
+      </w:r>
+      <w:r>
+        <w:t xml:space="preserve"> c) Finally, with the use of a scanning mirror, the y axis of the object can be built up </w:t>
+      </w:r>
+      <w:r>
+        <w:t>(figure</w:t>
+      </w:r>
+      <w:r>
+        <w:t xml:space="preserve"> d) and then a finally a motion video can be reconstructed. </w:t>
+      </w:r>
+    </w:p>
+    <w:p/>
+    <w:p>
+      <w:r>
+        <w:rPr>
+          <w:noProof/>
+        </w:rPr>
+        <w:drawing>
+          <wp:inline distT="0" distB="0" distL="0" distR="0" wp14:anchorId="2562994B" wp14:editId="6FF925EF">
+            <wp:extent cx="5943600" cy="1317625"/>
+            <wp:effectExtent l="0" t="0" r="0" b="0"/>
+            <wp:docPr id="4" name="Picture 4" descr="Chart&#10;&#10;Description automatically generated"/>
+            <wp:cNvGraphicFramePr>
+              <a:graphicFrameLocks xmlns:a="http://schemas.openxmlformats.org/drawingml/2006/main" noChangeAspect="1"/>
+            </wp:cNvGraphicFramePr>
+            <a:graphic xmlns:a="http://schemas.openxmlformats.org/drawingml/2006/main">
+              <a:graphicData uri="http://schemas.openxmlformats.org/drawingml/2006/picture">
+                <pic:pic xmlns:pic="http://schemas.openxmlformats.org/drawingml/2006/picture">
+                  <pic:nvPicPr>
+                    <pic:cNvPr id="4" name="Picture 4" descr="Chart&#10;&#10;Description automatically generated"/>
+                    <pic:cNvPicPr/>
+                  </pic:nvPicPr>
+                  <pic:blipFill>
+                    <a:blip r:embed="rId12"/>
+                    <a:stretch>
+                      <a:fillRect/>
+                    </a:stretch>
+                  </pic:blipFill>
+                  <pic:spPr>
+                    <a:xfrm>
+                      <a:off x="0" y="0"/>
+                      <a:ext cx="5943600" cy="1317625"/>
+                    </a:xfrm>
+                    <a:prstGeom prst="rect">
+                      <a:avLst/>
+                    </a:prstGeom>
+                  </pic:spPr>
+                </pic:pic>
+              </a:graphicData>
+            </a:graphic>
+          </wp:inline>
+        </w:drawing>
+      </w:r>
+    </w:p>
+    <w:p>
+      <w:r>
+        <w:t>Another method is with the use of</w:t>
+      </w:r>
+      <w:r>
+        <w:t xml:space="preserve"> single-photon avalanche diodes</w:t>
+      </w:r>
+      <w:r>
+        <w:t xml:space="preserve"> </w:t>
+      </w:r>
+      <w:r>
+        <w:t>(</w:t>
+      </w:r>
+      <w:r>
+        <w:t>SPADs</w:t>
+      </w:r>
+      <w:r>
+        <w:t>)</w:t>
+      </w:r>
+      <w:r>
+        <w:t>.</w:t>
+      </w:r>
+    </w:p>
+    <w:p/>
+    <w:p>
+      <w:r>
+        <w:rPr>
+          <w:noProof/>
+        </w:rPr>
+        <w:drawing>
+          <wp:inline distT="0" distB="0" distL="0" distR="0" wp14:anchorId="6A95BD18" wp14:editId="0D841EDC">
+            <wp:extent cx="3038475" cy="3114675"/>
+            <wp:effectExtent l="0" t="0" r="9525" b="9525"/>
+            <wp:docPr id="5" name="Picture 5" descr="Diagram&#10;&#10;Description automatically generated"/>
+            <wp:cNvGraphicFramePr>
+              <a:graphicFrameLocks xmlns:a="http://schemas.openxmlformats.org/drawingml/2006/main" noChangeAspect="1"/>
+            </wp:cNvGraphicFramePr>
+            <a:graphic xmlns:a="http://schemas.openxmlformats.org/drawingml/2006/main">
+              <a:graphicData uri="http://schemas.openxmlformats.org/drawingml/2006/picture">
+                <pic:pic xmlns:pic="http://schemas.openxmlformats.org/drawingml/2006/picture">
+                  <pic:nvPicPr>
+                    <pic:cNvPr id="5" name="Picture 5" descr="Diagram&#10;&#10;Description automatically generated"/>
+                    <pic:cNvPicPr/>
+                  </pic:nvPicPr>
+                  <pic:blipFill>
+                    <a:blip r:embed="rId13"/>
+                    <a:stretch>
+                      <a:fillRect/>
+                    </a:stretch>
+                  </pic:blipFill>
+                  <pic:spPr>
+                    <a:xfrm>
+                      <a:off x="0" y="0"/>
+                      <a:ext cx="3038475" cy="3114675"/>
+                    </a:xfrm>
+                    <a:prstGeom prst="rect">
+                      <a:avLst/>
+                    </a:prstGeom>
+                  </pic:spPr>
+                </pic:pic>
+              </a:graphicData>
+            </a:graphic>
+          </wp:inline>
+        </w:drawing>
       </w:r>
     </w:p>
     <w:p/>

</xml_diff>

<commit_message>
Updated problem #3, homework #5
</commit_message>
<xml_diff>
--- a/homework_5_week_10_ray_duran_und.docx
+++ b/homework_5_week_10_ray_duran_und.docx
@@ -1112,6 +1112,45 @@
     <w:p>
       <w:pPr>
         <w:pStyle w:val="Default"/>
+        <w:rPr>
+          <w:sz w:val="22"/>
+          <w:szCs w:val="22"/>
+        </w:rPr>
+      </w:pPr>
+    </w:p>
+    <w:p>
+      <w:pPr>
+        <w:pStyle w:val="Default"/>
+        <w:rPr>
+          <w:sz w:val="22"/>
+          <w:szCs w:val="22"/>
+        </w:rPr>
+      </w:pPr>
+      <w:r>
+        <w:rPr>
+          <w:sz w:val="22"/>
+          <w:szCs w:val="22"/>
+        </w:rPr>
+        <w:t xml:space="preserve">In addition there are various coding, binary, gray and random </w:t>
+      </w:r>
+      <w:r>
+        <w:rPr>
+          <w:sz w:val="22"/>
+          <w:szCs w:val="22"/>
+        </w:rPr>
+        <w:t>patterns(fringe</w:t>
+      </w:r>
+      <w:r>
+        <w:rPr>
+          <w:sz w:val="22"/>
+          <w:szCs w:val="22"/>
+        </w:rPr>
+        <w:t xml:space="preserve"> and sinusoidal)  that can be employed. More advanced techniques add modulation to the patterns and dithering which is a widely employed trick in image processing to give the appearance of more fidelity.</w:t>
+      </w:r>
+    </w:p>
+    <w:p>
+      <w:pPr>
+        <w:pStyle w:val="Default"/>
       </w:pPr>
     </w:p>
     <w:p/>
@@ -1121,8 +1160,8 @@
           <w:noProof/>
         </w:rPr>
         <w:drawing>
-          <wp:inline distT="0" distB="0" distL="0" distR="0" wp14:anchorId="045301C5" wp14:editId="5B1762DB">
-            <wp:extent cx="5943600" cy="3089910"/>
+          <wp:inline distT="0" distB="0" distL="0" distR="0" wp14:anchorId="045301C5" wp14:editId="6DE56A75">
+            <wp:extent cx="4876800" cy="2535311"/>
             <wp:effectExtent l="0" t="0" r="0" b="0"/>
             <wp:docPr id="1" name="Picture 1" descr="A picture containing diagram&#10;&#10;Description automatically generated"/>
             <wp:cNvGraphicFramePr>
@@ -1144,7 +1183,7 @@
                   <pic:spPr>
                     <a:xfrm>
                       <a:off x="0" y="0"/>
-                      <a:ext cx="5943600" cy="3089910"/>
+                      <a:ext cx="4885200" cy="2539678"/>
                     </a:xfrm>
                     <a:prstGeom prst="rect">
                       <a:avLst/>

</xml_diff>